<commit_message>
Updated resume for Cornerstone Job Fair
</commit_message>
<xml_diff>
--- a/resume/isaac-steiner-resume.docx
+++ b/resume/isaac-steiner-resume.docx
@@ -673,9 +673,9 @@
     <w:tbl>
       <w:tblPr>
         <w:tblStyle w:val="Table2"/>
-        <w:tblW w:w="10080.0" w:type="dxa"/>
+        <w:tblW w:w="10500.0" w:type="dxa"/>
         <w:jc w:val="left"/>
-        <w:tblInd w:w="100.0" w:type="pct"/>
+        <w:tblInd w:w="0.0" w:type="pct"/>
         <w:tblBorders>
           <w:top w:color="3d5e64" w:space="0" w:sz="8" w:val="single"/>
           <w:left w:color="3d5e64" w:space="0" w:sz="8" w:val="single"/>
@@ -688,14 +688,14 @@
         <w:tblLook w:val="0600"/>
       </w:tblPr>
       <w:tblGrid>
-        <w:gridCol w:w="4980"/>
-        <w:gridCol w:w="1515"/>
-        <w:gridCol w:w="3585"/>
+        <w:gridCol w:w="3630"/>
+        <w:gridCol w:w="3795"/>
+        <w:gridCol w:w="3075"/>
         <w:tblGridChange w:id="0">
           <w:tblGrid>
-            <w:gridCol w:w="4980"/>
-            <w:gridCol w:w="1515"/>
-            <w:gridCol w:w="3585"/>
+            <w:gridCol w:w="3630"/>
+            <w:gridCol w:w="3795"/>
+            <w:gridCol w:w="3075"/>
           </w:tblGrid>
         </w:tblGridChange>
       </w:tblGrid>
@@ -709,10 +709,10 @@
             </w:tcBorders>
             <w:shd w:fill="auto" w:val="clear"/>
             <w:tcMar>
-              <w:top w:w="100.0" w:type="dxa"/>
-              <w:left w:w="100.0" w:type="dxa"/>
-              <w:bottom w:w="100.0" w:type="dxa"/>
-              <w:right w:w="100.0" w:type="dxa"/>
+              <w:top w:w="0.0" w:type="dxa"/>
+              <w:left w:w="0.0" w:type="dxa"/>
+              <w:bottom w:w="0.0" w:type="dxa"/>
+              <w:right w:w="0.0" w:type="dxa"/>
             </w:tcMar>
             <w:vAlign w:val="top"/>
           </w:tcPr>
@@ -748,7 +748,7 @@
               <w:rPr>
                 <w:rtl w:val="0"/>
               </w:rPr>
-              <w:t xml:space="preserve">Linux (Debian)</w:t>
+              <w:t xml:space="preserve">Remote desktop support</w:t>
             </w:r>
           </w:p>
           <w:p>
@@ -785,10 +785,10 @@
             </w:tcBorders>
             <w:shd w:fill="auto" w:val="clear"/>
             <w:tcMar>
-              <w:top w:w="100.0" w:type="dxa"/>
-              <w:left w:w="100.0" w:type="dxa"/>
-              <w:bottom w:w="100.0" w:type="dxa"/>
-              <w:right w:w="100.0" w:type="dxa"/>
+              <w:top w:w="0.0" w:type="dxa"/>
+              <w:left w:w="0.0" w:type="dxa"/>
+              <w:bottom w:w="0.0" w:type="dxa"/>
+              <w:right w:w="0.0" w:type="dxa"/>
             </w:tcMar>
             <w:vAlign w:val="top"/>
           </w:tcPr>
@@ -809,7 +809,7 @@
               <w:rPr>
                 <w:rtl w:val="0"/>
               </w:rPr>
-              <w:t xml:space="preserve">Python</w:t>
+              <w:t xml:space="preserve">MS Office Suite</w:t>
             </w:r>
           </w:p>
           <w:p>
@@ -849,7 +849,7 @@
               <w:rPr>
                 <w:rtl w:val="0"/>
               </w:rPr>
-              <w:t xml:space="preserve">Bash</w:t>
+              <w:t xml:space="preserve">Managing PHI in HIPAA regulated environment</w:t>
             </w:r>
             <w:r>
               <w:rPr>
@@ -867,10 +867,10 @@
             </w:tcBorders>
             <w:shd w:fill="auto" w:val="clear"/>
             <w:tcMar>
-              <w:top w:w="100.0" w:type="dxa"/>
-              <w:left w:w="100.0" w:type="dxa"/>
-              <w:bottom w:w="100.0" w:type="dxa"/>
-              <w:right w:w="100.0" w:type="dxa"/>
+              <w:top w:w="0.0" w:type="dxa"/>
+              <w:left w:w="0.0" w:type="dxa"/>
+              <w:bottom w:w="0.0" w:type="dxa"/>
+              <w:right w:w="0.0" w:type="dxa"/>
             </w:tcMar>
             <w:vAlign w:val="top"/>
           </w:tcPr>
@@ -911,7 +911,7 @@
               <w:rPr>
                 <w:rtl w:val="0"/>
               </w:rPr>
-              <w:t xml:space="preserve">AWS</w:t>
+              <w:t xml:space="preserve">TCP/IP networking fundamentals</w:t>
             </w:r>
           </w:p>
           <w:p>
@@ -931,7 +931,7 @@
               <w:rPr>
                 <w:rtl w:val="0"/>
               </w:rPr>
-              <w:t xml:space="preserve">TCP/IP networking fundamentals</w:t>
+              <w:t xml:space="preserve">User training</w:t>
             </w:r>
             <w:r>
               <w:rPr>
@@ -1371,7 +1371,7 @@
         <w:rPr>
           <w:rtl w:val="0"/>
         </w:rPr>
-        <w:t xml:space="preserve">Managed receipt and processing of sensitive medical data required for state/federal compliance audits</w:t>
+        <w:t xml:space="preserve">Managed PHI receipt and processing from external medical organizations for HEDIS and QARR compliance</w:t>
       </w:r>
     </w:p>
     <w:p>

</xml_diff>